<commit_message>
added paragraph and added new heading
</commit_message>
<xml_diff>
--- a/summary.docx
+++ b/summary.docx
@@ -115,22 +115,66 @@
     <w:p>
       <w:pPr>
         <w:rPr>
-          <w:sz w:val="28"/>
+          <w:b/>
+          <w:sz w:val="32"/>
         </w:rPr>
       </w:pPr>
       <w:proofErr w:type="spellStart"/>
       <w:r>
         <w:rPr>
-          <w:sz w:val="28"/>
+          <w:b/>
+          <w:sz w:val="32"/>
         </w:rPr>
         <w:t>Async</w:t>
       </w:r>
       <w:proofErr w:type="spellEnd"/>
       <w:r>
         <w:rPr>
-          <w:sz w:val="28"/>
+          <w:b/>
+          <w:sz w:val="32"/>
         </w:rPr>
         <w:t xml:space="preserve"> Function Does Not Start Immediately!</w:t>
+      </w:r>
+    </w:p>
+    <w:p>
+      <w:pPr>
+        <w:rPr>
+          <w:sz w:val="28"/>
+        </w:rPr>
+      </w:pPr>
+      <w:r>
+        <w:rPr>
+          <w:sz w:val="28"/>
+        </w:rPr>
+        <w:t xml:space="preserve">An asynchronous function is started when you call ‘.await’ or launch a task using an executor. Until this happens, you just have a function that has not started. </w:t>
+      </w:r>
+    </w:p>
+    <w:p>
+      <w:pPr>
+        <w:rPr>
+          <w:b/>
+          <w:sz w:val="32"/>
+        </w:rPr>
+      </w:pPr>
+      <w:r>
+        <w:rPr>
+          <w:b/>
+          <w:sz w:val="32"/>
+        </w:rPr>
+        <w:t>Different Library</w:t>
+      </w:r>
+    </w:p>
+    <w:p>
+      <w:pPr>
+        <w:rPr>
+          <w:sz w:val="28"/>
+        </w:rPr>
+      </w:pPr>
+      <w:r>
+        <w:rPr>
+          <w:sz w:val="28"/>
+        </w:rPr>
+        <w:t>You need an external to library to do asynchronous programing in rust</w:t>
       </w:r>
       <w:bookmarkStart w:id="0" w:name="_GoBack"/>
       <w:bookmarkEnd w:id="0"/>

</xml_diff>